<commit_message>
Shader in VCS integriert, etwas Cleanup
</commit_message>
<xml_diff>
--- a/cg1-ha4-theorie.docx
+++ b/cg1-ha4-theorie.docx
@@ -117,61 +117,61 @@
       </w:r>
       <w:proofErr w:type="spellEnd"/>
       <w:r>
-        <w:t xml:space="preserve"> auf eine Kugel abbildbaren Objekte ist die Vereinigung der Menge aller den Kugelmittelpunkt einschließenden Objekte. Dies betrifft alle konvexen Objekte, aber nicht alle konkaven Objekte.</w:t>
-      </w:r>
-    </w:p>
-    <w:p>
-      <w:pPr>
-        <w:jc w:val="both"/>
-      </w:pPr>
-      <w:r>
-        <w:t>Aufgabe 4</w:t>
-      </w:r>
-    </w:p>
-    <w:p>
-      <w:pPr>
-        <w:jc w:val="both"/>
-      </w:pPr>
-      <w:r>
-        <w:t xml:space="preserve">Der Verzerrungen entstehen durch die Abbildung der </w:t>
-      </w:r>
-      <w:proofErr w:type="spellStart"/>
-      <w:r>
-        <w:t>planaren</w:t>
-      </w:r>
-      <w:proofErr w:type="spellEnd"/>
-      <w:r>
-        <w:t xml:space="preserve"> Environment </w:t>
-      </w:r>
-      <w:proofErr w:type="spellStart"/>
-      <w:r>
-        <w:t>Map</w:t>
-      </w:r>
-      <w:proofErr w:type="spellEnd"/>
-      <w:r>
-        <w:t xml:space="preserve">, welche eine </w:t>
-      </w:r>
-      <w:proofErr w:type="spellStart"/>
-      <w:r>
-        <w:t>planare</w:t>
-      </w:r>
-      <w:proofErr w:type="spellEnd"/>
-      <w:r>
-        <w:t xml:space="preserve"> Fläche ist,</w:t>
-      </w:r>
-      <w:r>
-        <w:t xml:space="preserve"> auf eine Kugel. </w:t>
-      </w:r>
-      <w:r>
-        <w:t xml:space="preserve">Die </w:t>
-      </w:r>
-      <w:r>
-        <w:t>Kugel h</w:t>
+        <w:t xml:space="preserve"> auf eine Kugel abbildbaren Objekte ist die </w:t>
       </w:r>
       <w:bookmarkStart w:id="0" w:name="_GoBack"/>
       <w:bookmarkEnd w:id="0"/>
       <w:r>
-        <w:t xml:space="preserve">at </w:t>
+        <w:t>Menge aller den Kugelmittelpunkt einschließenden Objekte. Dies betrifft alle konvexen Objekte, aber nicht alle konkaven Objekte.</w:t>
+      </w:r>
+    </w:p>
+    <w:p>
+      <w:pPr>
+        <w:jc w:val="both"/>
+      </w:pPr>
+      <w:r>
+        <w:t>Aufgabe 4</w:t>
+      </w:r>
+    </w:p>
+    <w:p>
+      <w:pPr>
+        <w:jc w:val="both"/>
+      </w:pPr>
+      <w:r>
+        <w:t xml:space="preserve">Der Verzerrungen entstehen durch die Abbildung der </w:t>
+      </w:r>
+      <w:proofErr w:type="spellStart"/>
+      <w:r>
+        <w:t>planaren</w:t>
+      </w:r>
+      <w:proofErr w:type="spellEnd"/>
+      <w:r>
+        <w:t xml:space="preserve"> Environment </w:t>
+      </w:r>
+      <w:proofErr w:type="spellStart"/>
+      <w:r>
+        <w:t>Map</w:t>
+      </w:r>
+      <w:proofErr w:type="spellEnd"/>
+      <w:r>
+        <w:t xml:space="preserve">, welche eine </w:t>
+      </w:r>
+      <w:proofErr w:type="spellStart"/>
+      <w:r>
+        <w:t>planare</w:t>
+      </w:r>
+      <w:proofErr w:type="spellEnd"/>
+      <w:r>
+        <w:t xml:space="preserve"> Fläche ist,</w:t>
+      </w:r>
+      <w:r>
+        <w:t xml:space="preserve"> auf eine Kugel. </w:t>
+      </w:r>
+      <w:r>
+        <w:t xml:space="preserve">Die </w:t>
+      </w:r>
+      <w:r>
+        <w:t xml:space="preserve">Kugel hat </w:t>
       </w:r>
       <w:r>
         <w:t xml:space="preserve">die </w:t>

</xml_diff>

<commit_message>
Quad/Plane wird jetzt besser texturiert
</commit_message>
<xml_diff>
--- a/cg1-ha4-theorie.docx
+++ b/cg1-ha4-theorie.docx
@@ -17,6 +17,7 @@
       <w:r>
         <w:t xml:space="preserve">Das Problem entsteht dadurch, dass die lineare Interpolation die perspektivische Verzerrung des Dreiecks nicht berücksichtigt. </w:t>
       </w:r>
+      <w:bookmarkStart w:id="0" w:name="_GoBack"/>
     </w:p>
     <w:p>
       <w:pPr>
@@ -26,6 +27,7 @@
         <w:t>TODO</w:t>
       </w:r>
     </w:p>
+    <w:bookmarkEnd w:id="0"/>
     <w:p>
       <w:pPr>
         <w:jc w:val="both"/>
@@ -85,7 +87,13 @@
       </w:r>
       <w:proofErr w:type="spellEnd"/>
       <w:r>
-        <w:t xml:space="preserve"> sinnvoll sein da sie die einzelnen Texturdetailstufen direkt zur Verfügung stellt und diese nicht neu </w:t>
+        <w:t xml:space="preserve"> sinnvoll sein</w:t>
+      </w:r>
+      <w:r>
+        <w:t>,</w:t>
+      </w:r>
+      <w:r>
+        <w:t xml:space="preserve"> da sie die einzelnen Texturdetailstufen direkt zur Verfügung stellt und diese nicht neu </w:t>
       </w:r>
       <w:proofErr w:type="spellStart"/>
       <w:r>
@@ -117,12 +125,7 @@
       </w:r>
       <w:proofErr w:type="spellEnd"/>
       <w:r>
-        <w:t xml:space="preserve"> auf eine Kugel abbildbaren Objekte ist die </w:t>
-      </w:r>
-      <w:bookmarkStart w:id="0" w:name="_GoBack"/>
-      <w:bookmarkEnd w:id="0"/>
-      <w:r>
-        <w:t>Menge aller den Kugelmittelpunkt einschließenden Objekte. Dies betrifft alle konvexen Objekte, aber nicht alle konkaven Objekte.</w:t>
+        <w:t xml:space="preserve"> auf eine Kugel abbildbaren Objekte ist die Menge aller den Kugelmittelpunkt einschließenden Objekte. Dies betrifft alle konvexen Objekte, aber nicht alle konkaven Objekte.</w:t>
       </w:r>
     </w:p>
     <w:p>

</xml_diff>